<commit_message>
Update to fix security vulnerabilty in Microsoft Identity
</commit_message>
<xml_diff>
--- a/Building and Deploying Description and Tags.docx
+++ b/Building and Deploying Description and Tags.docx
@@ -51,10 +51,23 @@
     </w:p>
     <w:p>
       <w:r>
-        <w:t>Run commands (after editing version)</w:t>
+        <w:t xml:space="preserve">Edit </w:t>
+      </w:r>
+      <w:proofErr w:type="spellStart"/>
+      <w:r>
+        <w:t>nuspec</w:t>
+      </w:r>
+      <w:proofErr w:type="spellEnd"/>
+      <w:r>
+        <w:t xml:space="preserve"> file to put in version</w:t>
       </w:r>
       <w:bookmarkStart w:id="0" w:name="_GoBack"/>
       <w:bookmarkEnd w:id="0"/>
+    </w:p>
+    <w:p>
+      <w:r>
+        <w:t>Run commands (after editing version)</w:t>
+      </w:r>
     </w:p>
     <w:p>
       <w:r>

</xml_diff>